<commit_message>
improving testing and diffs
</commit_message>
<xml_diff>
--- a/spec/sample_input/simple/handmerged/doc.docx
+++ b/spec/sample_input/simple/handmerged/doc.docx
@@ -6,25 +6,21 @@
       <w:r>
         <w:t xml:space="preserve">Hello, my name is </w:t>
       </w:r>
-      <w:fldSimple w:instr=" MERGEFIELD &quot;First_Name&quot; ">
-        <w:r>
-          <w:rPr>
-            <w:noProof/>
-          </w:rPr>
-          <w:t>«First_Name»</w:t>
-        </w:r>
-      </w:fldSimple>
+      <w:r>
+        <w:rPr>
+          <w:noProof/>
+        </w:rPr>
+        <w:t>Anna</w:t>
+      </w:r>
       <w:r>
         <w:t xml:space="preserve"> the </w:t>
       </w:r>
-      <w:fldSimple w:instr=" MERGEFIELD &quot;Last_Name&quot; ">
-        <w:r>
-          <w:rPr>
-            <w:noProof/>
-          </w:rPr>
-          <w:t>«Last_Name»</w:t>
-        </w:r>
-      </w:fldSimple>
+      <w:r>
+        <w:rPr>
+          <w:noProof/>
+        </w:rPr>
+        <w:t>Carey</w:t>
+      </w:r>
       <w:r>
         <w:t>.</w:t>
       </w:r>

</xml_diff>